<commit_message>
Updated User manual with pictures
</commit_message>
<xml_diff>
--- a/User_guide_MIPS.docx
+++ b/User_guide_MIPS.docx
@@ -142,6 +142,62 @@
       </w:pPr>
       <w:r>
         <w:rPr>
+          <w:noProof/>
+          <w:sz w:val="28"/>
+          <w:szCs w:val="28"/>
+        </w:rPr>
+        <w:drawing>
+          <wp:inline distT="0" distB="0" distL="0" distR="0" wp14:anchorId="169DEDBC" wp14:editId="33FD60BB">
+            <wp:extent cx="1775599" cy="1371600"/>
+            <wp:effectExtent l="0" t="0" r="2540" b="0"/>
+            <wp:docPr id="4" name="Picture 4" descr="Graphical user interface, text&#10;&#10;Description automatically generated"/>
+            <wp:cNvGraphicFramePr>
+              <a:graphicFrameLocks xmlns:a="http://schemas.openxmlformats.org/drawingml/2006/main" noChangeAspect="1"/>
+            </wp:cNvGraphicFramePr>
+            <a:graphic xmlns:a="http://schemas.openxmlformats.org/drawingml/2006/main">
+              <a:graphicData uri="http://schemas.openxmlformats.org/drawingml/2006/picture">
+                <pic:pic xmlns:pic="http://schemas.openxmlformats.org/drawingml/2006/picture">
+                  <pic:nvPicPr>
+                    <pic:cNvPr id="4" name="Picture 4" descr="Graphical user interface, text&#10;&#10;Description automatically generated"/>
+                    <pic:cNvPicPr/>
+                  </pic:nvPicPr>
+                  <pic:blipFill>
+                    <a:blip r:embed="rId6">
+                      <a:extLst>
+                        <a:ext uri="{28A0092B-C50C-407E-A947-70E740481C1C}">
+                          <a14:useLocalDpi xmlns:a14="http://schemas.microsoft.com/office/drawing/2010/main" val="0"/>
+                        </a:ext>
+                      </a:extLst>
+                    </a:blip>
+                    <a:stretch>
+                      <a:fillRect/>
+                    </a:stretch>
+                  </pic:blipFill>
+                  <pic:spPr>
+                    <a:xfrm>
+                      <a:off x="0" y="0"/>
+                      <a:ext cx="1795947" cy="1387318"/>
+                    </a:xfrm>
+                    <a:prstGeom prst="rect">
+                      <a:avLst/>
+                    </a:prstGeom>
+                  </pic:spPr>
+                </pic:pic>
+              </a:graphicData>
+            </a:graphic>
+          </wp:inline>
+        </w:drawing>
+      </w:r>
+    </w:p>
+    <w:p>
+      <w:pPr>
+        <w:rPr>
+          <w:sz w:val="28"/>
+          <w:szCs w:val="28"/>
+        </w:rPr>
+      </w:pPr>
+      <w:r>
+        <w:rPr>
           <w:sz w:val="28"/>
           <w:szCs w:val="28"/>
         </w:rPr>
@@ -206,6 +262,55 @@
           <w:szCs w:val="28"/>
         </w:rPr>
         <w:t>On your turn (Player 1), Computer 1 will prompt a number between 1 – 7. Pick any number within the range to drop your “X” chip</w:t>
+      </w:r>
+    </w:p>
+    <w:p>
+      <w:pPr>
+        <w:rPr>
+          <w:sz w:val="28"/>
+          <w:szCs w:val="28"/>
+        </w:rPr>
+      </w:pPr>
+      <w:r>
+        <w:rPr>
+          <w:sz w:val="28"/>
+          <w:szCs w:val="28"/>
+        </w:rPr>
+        <w:drawing>
+          <wp:inline distT="0" distB="0" distL="0" distR="0" wp14:anchorId="3EE05655" wp14:editId="06035750">
+            <wp:extent cx="4375052" cy="357109"/>
+            <wp:effectExtent l="0" t="0" r="0" b="0"/>
+            <wp:docPr id="6" name="Picture 6"/>
+            <wp:cNvGraphicFramePr>
+              <a:graphicFrameLocks xmlns:a="http://schemas.openxmlformats.org/drawingml/2006/main" noChangeAspect="1"/>
+            </wp:cNvGraphicFramePr>
+            <a:graphic xmlns:a="http://schemas.openxmlformats.org/drawingml/2006/main">
+              <a:graphicData uri="http://schemas.openxmlformats.org/drawingml/2006/picture">
+                <pic:pic xmlns:pic="http://schemas.openxmlformats.org/drawingml/2006/picture">
+                  <pic:nvPicPr>
+                    <pic:cNvPr id="1" name=""/>
+                    <pic:cNvPicPr/>
+                  </pic:nvPicPr>
+                  <pic:blipFill>
+                    <a:blip r:embed="rId7"/>
+                    <a:stretch>
+                      <a:fillRect/>
+                    </a:stretch>
+                  </pic:blipFill>
+                  <pic:spPr>
+                    <a:xfrm>
+                      <a:off x="0" y="0"/>
+                      <a:ext cx="4521320" cy="369048"/>
+                    </a:xfrm>
+                    <a:prstGeom prst="rect">
+                      <a:avLst/>
+                    </a:prstGeom>
+                  </pic:spPr>
+                </pic:pic>
+              </a:graphicData>
+            </a:graphic>
+          </wp:inline>
+        </w:drawing>
       </w:r>
     </w:p>
     <w:p>
@@ -294,7 +399,7 @@
                     <pic:cNvPicPr/>
                   </pic:nvPicPr>
                   <pic:blipFill>
-                    <a:blip r:embed="rId6"/>
+                    <a:blip r:embed="rId8"/>
                     <a:stretch>
                       <a:fillRect/>
                     </a:stretch>
@@ -341,7 +446,7 @@
                     <pic:cNvPicPr/>
                   </pic:nvPicPr>
                   <pic:blipFill>
-                    <a:blip r:embed="rId7"/>
+                    <a:blip r:embed="rId9"/>
                     <a:stretch>
                       <a:fillRect/>
                     </a:stretch>
@@ -386,7 +491,7 @@
                     <pic:cNvPicPr/>
                   </pic:nvPicPr>
                   <pic:blipFill>
-                    <a:blip r:embed="rId8"/>
+                    <a:blip r:embed="rId10"/>
                     <a:stretch>
                       <a:fillRect/>
                     </a:stretch>

</xml_diff>

<commit_message>
edited ccomments in User manual
</commit_message>
<xml_diff>
--- a/User_guide_MIPS.docx
+++ b/User_guide_MIPS.docx
@@ -1,6 +1,6 @@
 
 <file path=word/document.xml><?xml version="1.0" encoding="utf-8"?>
-<w:document xmlns:wpc="http://schemas.microsoft.com/office/word/2010/wordprocessingCanvas" xmlns:cx="http://schemas.microsoft.com/office/drawing/2014/chartex" xmlns:cx1="http://schemas.microsoft.com/office/drawing/2015/9/8/chartex" xmlns:cx2="http://schemas.microsoft.com/office/drawing/2015/10/21/chartex" xmlns:cx3="http://schemas.microsoft.com/office/drawing/2016/5/9/chartex" xmlns:cx4="http://schemas.microsoft.com/office/drawing/2016/5/10/chartex" xmlns:cx5="http://schemas.microsoft.com/office/drawing/2016/5/11/chartex" xmlns:cx6="http://schemas.microsoft.com/office/drawing/2016/5/12/chartex" xmlns:cx7="http://schemas.microsoft.com/office/drawing/2016/5/13/chartex" xmlns:cx8="http://schemas.microsoft.com/office/drawing/2016/5/14/chartex" xmlns:mc="http://schemas.openxmlformats.org/markup-compatibility/2006" xmlns:aink="http://schemas.microsoft.com/office/drawing/2016/ink" xmlns:am3d="http://schemas.microsoft.com/office/drawing/2017/model3d" xmlns:o="urn:schemas-microsoft-com:office:office" xmlns:r="http://schemas.openxmlformats.org/officeDocument/2006/relationships" xmlns:m="http://schemas.openxmlformats.org/officeDocument/2006/math" xmlns:v="urn:schemas-microsoft-com:vml" xmlns:wp14="http://schemas.microsoft.com/office/word/2010/wordprocessingDrawing" xmlns:wp="http://schemas.openxmlformats.org/drawingml/2006/wordprocessingDrawing" xmlns:w10="urn:schemas-microsoft-com:office:word" xmlns:w="http://schemas.openxmlformats.org/wordprocessingml/2006/main" xmlns:w14="http://schemas.microsoft.com/office/word/2010/wordml" xmlns:w15="http://schemas.microsoft.com/office/word/2012/wordml" xmlns:w16cex="http://schemas.microsoft.com/office/word/2018/wordml/cex" xmlns:w16cid="http://schemas.microsoft.com/office/word/2016/wordml/cid" xmlns:w16="http://schemas.microsoft.com/office/word/2018/wordml" xmlns:w16sdtdh="http://schemas.microsoft.com/office/word/2020/wordml/sdtdatahash" xmlns:w16se="http://schemas.microsoft.com/office/word/2015/wordml/symex" xmlns:wpg="http://schemas.microsoft.com/office/word/2010/wordprocessingGroup" xmlns:wpi="http://schemas.microsoft.com/office/word/2010/wordprocessingInk" xmlns:wne="http://schemas.microsoft.com/office/word/2006/wordml" xmlns:wps="http://schemas.microsoft.com/office/word/2010/wordprocessingShape" mc:Ignorable="w14 w15 w16se w16cid w16 w16cex w16sdtdh wp14">
+<w:document xmlns:wpc="http://schemas.microsoft.com/office/word/2010/wordprocessingCanvas" xmlns:cx="http://schemas.microsoft.com/office/drawing/2014/chartex" xmlns:cx1="http://schemas.microsoft.com/office/drawing/2015/9/8/chartex" xmlns:cx2="http://schemas.microsoft.com/office/drawing/2015/10/21/chartex" xmlns:cx3="http://schemas.microsoft.com/office/drawing/2016/5/9/chartex" xmlns:cx4="http://schemas.microsoft.com/office/drawing/2016/5/10/chartex" xmlns:cx5="http://schemas.microsoft.com/office/drawing/2016/5/11/chartex" xmlns:cx6="http://schemas.microsoft.com/office/drawing/2016/5/12/chartex" xmlns:cx7="http://schemas.microsoft.com/office/drawing/2016/5/13/chartex" xmlns:cx8="http://schemas.microsoft.com/office/drawing/2016/5/14/chartex" xmlns:mc="http://schemas.openxmlformats.org/markup-compatibility/2006" xmlns:aink="http://schemas.microsoft.com/office/drawing/2016/ink" xmlns:am3d="http://schemas.microsoft.com/office/drawing/2017/model3d" xmlns:o="urn:schemas-microsoft-com:office:office" xmlns:oel="http://schemas.microsoft.com/office/2019/extlst" xmlns:r="http://schemas.openxmlformats.org/officeDocument/2006/relationships" xmlns:m="http://schemas.openxmlformats.org/officeDocument/2006/math" xmlns:v="urn:schemas-microsoft-com:vml" xmlns:wp14="http://schemas.microsoft.com/office/word/2010/wordprocessingDrawing" xmlns:wp="http://schemas.openxmlformats.org/drawingml/2006/wordprocessingDrawing" xmlns:w10="urn:schemas-microsoft-com:office:word" xmlns:w="http://schemas.openxmlformats.org/wordprocessingml/2006/main" xmlns:w14="http://schemas.microsoft.com/office/word/2010/wordml" xmlns:w15="http://schemas.microsoft.com/office/word/2012/wordml" xmlns:w16cex="http://schemas.microsoft.com/office/word/2018/wordml/cex" xmlns:w16cid="http://schemas.microsoft.com/office/word/2016/wordml/cid" xmlns:w16="http://schemas.microsoft.com/office/word/2018/wordml" xmlns:w16sdtdh="http://schemas.microsoft.com/office/word/2020/wordml/sdtdatahash" xmlns:w16se="http://schemas.microsoft.com/office/word/2015/wordml/symex" xmlns:wpg="http://schemas.microsoft.com/office/word/2010/wordprocessingGroup" xmlns:wpi="http://schemas.microsoft.com/office/word/2010/wordprocessingInk" xmlns:wne="http://schemas.microsoft.com/office/word/2006/wordml" xmlns:wps="http://schemas.microsoft.com/office/word/2010/wordprocessingShape" mc:Ignorable="w14 w15 w16se w16cid w16 w16cex w16sdtdh wp14">
   <w:body>
     <w:p>
       <w:r>
@@ -359,35 +359,16 @@
     </w:p>
     <w:p>
       <w:pPr>
-        <w:tabs>
-          <w:tab w:val="left" w:pos="6591"/>
-        </w:tabs>
-      </w:pPr>
-      <w:r>
-        <w:t xml:space="preserve">   </w:t>
-      </w:r>
-      <w:r>
-        <w:t xml:space="preserve">   </w:t>
-      </w:r>
-      <w:r>
-        <w:t xml:space="preserve">This is a win horizontally </w:t>
-      </w:r>
-      <w:r>
-        <w:t xml:space="preserve">            This is </w:t>
-      </w:r>
-      <w:r>
-        <w:t>a win vertically             This is a win diagonally</w:t>
-      </w:r>
-    </w:p>
-    <w:p>
+        <w:keepNext/>
+      </w:pPr>
       <w:r>
         <w:rPr>
           <w:noProof/>
         </w:rPr>
         <w:drawing>
-          <wp:inline distT="0" distB="0" distL="0" distR="0" wp14:anchorId="1E615CCD" wp14:editId="5E99751D">
+          <wp:inline distT="0" distB="0" distL="0" distR="0" wp14:anchorId="1E615CCD" wp14:editId="43171BD4">
             <wp:extent cx="1841500" cy="1315731"/>
-            <wp:effectExtent l="0" t="0" r="6350" b="0"/>
+            <wp:effectExtent l="50800" t="0" r="50800" b="106680"/>
             <wp:docPr id="1" name="Picture 1"/>
             <wp:cNvGraphicFramePr>
               <a:graphicFrameLocks xmlns:a="http://schemas.openxmlformats.org/drawingml/2006/main" noChangeAspect="1"/>
@@ -413,6 +394,13 @@
                     <a:prstGeom prst="rect">
                       <a:avLst/>
                     </a:prstGeom>
+                    <a:effectLst>
+                      <a:outerShdw blurRad="50800" dist="50800" dir="5400000" algn="ctr" rotWithShape="0">
+                        <a:srgbClr val="000000">
+                          <a:alpha val="90781"/>
+                        </a:srgbClr>
+                      </a:outerShdw>
+                    </a:effectLst>
                   </pic:spPr>
                 </pic:pic>
               </a:graphicData>
@@ -425,9 +413,9 @@
           <w:noProof/>
         </w:rPr>
         <w:drawing>
-          <wp:inline distT="0" distB="0" distL="0" distR="0" wp14:anchorId="47AD4E03" wp14:editId="23510B55">
-            <wp:extent cx="1974832" cy="1294130"/>
-            <wp:effectExtent l="0" t="0" r="6985" b="1270"/>
+          <wp:inline distT="0" distB="0" distL="0" distR="0" wp14:anchorId="0DF622F0" wp14:editId="15F6F230">
+            <wp:extent cx="1824712" cy="1195754"/>
+            <wp:effectExtent l="50800" t="0" r="55245" b="99695"/>
             <wp:docPr id="8" name="Picture 8" descr="A picture containing text&#10;&#10;Description automatically generated"/>
             <wp:cNvGraphicFramePr>
               <a:graphicFrameLocks xmlns:a="http://schemas.openxmlformats.org/drawingml/2006/main" noChangeAspect="1"/>
@@ -448,11 +436,16 @@
                   <pic:spPr>
                     <a:xfrm>
                       <a:off x="0" y="0"/>
-                      <a:ext cx="2011649" cy="1318256"/>
+                      <a:ext cx="1871898" cy="1226676"/>
                     </a:xfrm>
                     <a:prstGeom prst="rect">
                       <a:avLst/>
                     </a:prstGeom>
+                    <a:effectLst>
+                      <a:outerShdw blurRad="50800" dist="50800" dir="5400000" algn="ctr" rotWithShape="0">
+                        <a:srgbClr val="000000"/>
+                      </a:outerShdw>
+                    </a:effectLst>
                   </pic:spPr>
                 </pic:pic>
               </a:graphicData>
@@ -465,9 +458,9 @@
           <w:noProof/>
         </w:rPr>
         <w:drawing>
-          <wp:inline distT="0" distB="0" distL="0" distR="0" wp14:anchorId="199ACD43" wp14:editId="490A12B3">
+          <wp:inline distT="0" distB="0" distL="0" distR="0" wp14:anchorId="3B87E80C" wp14:editId="3B1B25A9">
             <wp:extent cx="1793869" cy="1327150"/>
-            <wp:effectExtent l="0" t="0" r="0" b="6350"/>
+            <wp:effectExtent l="50800" t="0" r="48260" b="95250"/>
             <wp:docPr id="9" name="Picture 9" descr="Text&#10;&#10;Description automatically generated with medium confidence"/>
             <wp:cNvGraphicFramePr>
               <a:graphicFrameLocks xmlns:a="http://schemas.openxmlformats.org/drawingml/2006/main" noChangeAspect="1"/>
@@ -493,12 +486,68 @@
                     <a:prstGeom prst="rect">
                       <a:avLst/>
                     </a:prstGeom>
+                    <a:effectLst>
+                      <a:outerShdw blurRad="50800" dist="50800" dir="5400000" algn="ctr" rotWithShape="0">
+                        <a:srgbClr val="000000"/>
+                      </a:outerShdw>
+                    </a:effectLst>
                   </pic:spPr>
                 </pic:pic>
               </a:graphicData>
             </a:graphic>
           </wp:inline>
         </w:drawing>
+      </w:r>
+    </w:p>
+    <w:p>
+      <w:pPr>
+        <w:pStyle w:val="Caption"/>
+      </w:pPr>
+      <w:r>
+        <w:t xml:space="preserve">Figure </w:t>
+      </w:r>
+      <w:fldSimple w:instr=" SEQ Figure \* ARABIC ">
+        <w:r>
+          <w:rPr>
+            <w:noProof/>
+          </w:rPr>
+          <w:t>1</w:t>
+        </w:r>
+      </w:fldSimple>
+      <w:r>
+        <w:t>: This is a win vertically</w:t>
+      </w:r>
+      <w:r>
+        <w:tab/>
+        <w:t xml:space="preserve">         </w:t>
+      </w:r>
+      <w:r>
+        <w:t xml:space="preserve">Figure </w:t>
+      </w:r>
+      <w:r>
+        <w:fldChar w:fldCharType="begin"/>
+      </w:r>
+      <w:r>
+        <w:instrText xml:space="preserve"> SEQ Figure \* ARABIC </w:instrText>
+      </w:r>
+      <w:r>
+        <w:fldChar w:fldCharType="separate"/>
+      </w:r>
+      <w:r>
+        <w:rPr>
+          <w:noProof/>
+        </w:rPr>
+        <w:t>2</w:t>
+      </w:r>
+      <w:r>
+        <w:fldChar w:fldCharType="end"/>
+      </w:r>
+      <w:r>
+        <w:t>: This is a win horizontally</w:t>
+      </w:r>
+      <w:r>
+        <w:tab/>
+        <w:t xml:space="preserve">                Figure 3: This is a win diagonally</w:t>
       </w:r>
     </w:p>
     <w:p/>
@@ -515,7 +564,7 @@
 </file>
 
 <file path=word/numbering.xml><?xml version="1.0" encoding="utf-8"?>
-<w:numbering xmlns:wpc="http://schemas.microsoft.com/office/word/2010/wordprocessingCanvas" xmlns:cx="http://schemas.microsoft.com/office/drawing/2014/chartex" xmlns:cx1="http://schemas.microsoft.com/office/drawing/2015/9/8/chartex" xmlns:cx2="http://schemas.microsoft.com/office/drawing/2015/10/21/chartex" xmlns:cx3="http://schemas.microsoft.com/office/drawing/2016/5/9/chartex" xmlns:cx4="http://schemas.microsoft.com/office/drawing/2016/5/10/chartex" xmlns:cx5="http://schemas.microsoft.com/office/drawing/2016/5/11/chartex" xmlns:cx6="http://schemas.microsoft.com/office/drawing/2016/5/12/chartex" xmlns:cx7="http://schemas.microsoft.com/office/drawing/2016/5/13/chartex" xmlns:cx8="http://schemas.microsoft.com/office/drawing/2016/5/14/chartex" xmlns:mc="http://schemas.openxmlformats.org/markup-compatibility/2006" xmlns:aink="http://schemas.microsoft.com/office/drawing/2016/ink" xmlns:am3d="http://schemas.microsoft.com/office/drawing/2017/model3d" xmlns:o="urn:schemas-microsoft-com:office:office" xmlns:r="http://schemas.openxmlformats.org/officeDocument/2006/relationships" xmlns:m="http://schemas.openxmlformats.org/officeDocument/2006/math" xmlns:v="urn:schemas-microsoft-com:vml" xmlns:wp14="http://schemas.microsoft.com/office/word/2010/wordprocessingDrawing" xmlns:wp="http://schemas.openxmlformats.org/drawingml/2006/wordprocessingDrawing" xmlns:w10="urn:schemas-microsoft-com:office:word" xmlns:w="http://schemas.openxmlformats.org/wordprocessingml/2006/main" xmlns:w14="http://schemas.microsoft.com/office/word/2010/wordml" xmlns:w15="http://schemas.microsoft.com/office/word/2012/wordml" xmlns:w16cex="http://schemas.microsoft.com/office/word/2018/wordml/cex" xmlns:w16cid="http://schemas.microsoft.com/office/word/2016/wordml/cid" xmlns:w16="http://schemas.microsoft.com/office/word/2018/wordml" xmlns:w16sdtdh="http://schemas.microsoft.com/office/word/2020/wordml/sdtdatahash" xmlns:w16se="http://schemas.microsoft.com/office/word/2015/wordml/symex" xmlns:wpg="http://schemas.microsoft.com/office/word/2010/wordprocessingGroup" xmlns:wpi="http://schemas.microsoft.com/office/word/2010/wordprocessingInk" xmlns:wne="http://schemas.microsoft.com/office/word/2006/wordml" xmlns:wps="http://schemas.microsoft.com/office/word/2010/wordprocessingShape" mc:Ignorable="w14 w15 w16se w16cid w16 w16cex w16sdtdh wp14">
+<w:numbering xmlns:wpc="http://schemas.microsoft.com/office/word/2010/wordprocessingCanvas" xmlns:cx="http://schemas.microsoft.com/office/drawing/2014/chartex" xmlns:cx1="http://schemas.microsoft.com/office/drawing/2015/9/8/chartex" xmlns:cx2="http://schemas.microsoft.com/office/drawing/2015/10/21/chartex" xmlns:cx3="http://schemas.microsoft.com/office/drawing/2016/5/9/chartex" xmlns:cx4="http://schemas.microsoft.com/office/drawing/2016/5/10/chartex" xmlns:cx5="http://schemas.microsoft.com/office/drawing/2016/5/11/chartex" xmlns:cx6="http://schemas.microsoft.com/office/drawing/2016/5/12/chartex" xmlns:cx7="http://schemas.microsoft.com/office/drawing/2016/5/13/chartex" xmlns:cx8="http://schemas.microsoft.com/office/drawing/2016/5/14/chartex" xmlns:mc="http://schemas.openxmlformats.org/markup-compatibility/2006" xmlns:aink="http://schemas.microsoft.com/office/drawing/2016/ink" xmlns:am3d="http://schemas.microsoft.com/office/drawing/2017/model3d" xmlns:o="urn:schemas-microsoft-com:office:office" xmlns:oel="http://schemas.microsoft.com/office/2019/extlst" xmlns:r="http://schemas.openxmlformats.org/officeDocument/2006/relationships" xmlns:m="http://schemas.openxmlformats.org/officeDocument/2006/math" xmlns:v="urn:schemas-microsoft-com:vml" xmlns:wp14="http://schemas.microsoft.com/office/word/2010/wordprocessingDrawing" xmlns:wp="http://schemas.openxmlformats.org/drawingml/2006/wordprocessingDrawing" xmlns:w10="urn:schemas-microsoft-com:office:word" xmlns:w="http://schemas.openxmlformats.org/wordprocessingml/2006/main" xmlns:w14="http://schemas.microsoft.com/office/word/2010/wordml" xmlns:w15="http://schemas.microsoft.com/office/word/2012/wordml" xmlns:w16cex="http://schemas.microsoft.com/office/word/2018/wordml/cex" xmlns:w16cid="http://schemas.microsoft.com/office/word/2016/wordml/cid" xmlns:w16="http://schemas.microsoft.com/office/word/2018/wordml" xmlns:w16sdtdh="http://schemas.microsoft.com/office/word/2020/wordml/sdtdatahash" xmlns:w16se="http://schemas.microsoft.com/office/word/2015/wordml/symex" xmlns:wpg="http://schemas.microsoft.com/office/word/2010/wordprocessingGroup" xmlns:wpi="http://schemas.microsoft.com/office/word/2010/wordprocessingInk" xmlns:wne="http://schemas.microsoft.com/office/word/2006/wordml" xmlns:wps="http://schemas.microsoft.com/office/word/2010/wordprocessingShape" mc:Ignorable="w14 w15 w16se w16cid w16 w16cex w16sdtdh wp14">
   <w:abstractNum w:abstractNumId="0" w15:restartNumberingAfterBreak="0">
     <w:nsid w:val="0A68787D"/>
     <w:multiLevelType w:val="hybridMultilevel"/>
@@ -1251,6 +1300,25 @@
       <w:contextualSpacing/>
     </w:pPr>
   </w:style>
+  <w:style w:type="paragraph" w:styleId="Caption">
+    <w:name w:val="caption"/>
+    <w:basedOn w:val="Normal"/>
+    <w:next w:val="Normal"/>
+    <w:uiPriority w:val="35"/>
+    <w:unhideWhenUsed/>
+    <w:qFormat/>
+    <w:rsid w:val="00D64315"/>
+    <w:pPr>
+      <w:spacing w:after="200"/>
+    </w:pPr>
+    <w:rPr>
+      <w:i/>
+      <w:iCs/>
+      <w:color w:val="44546A" w:themeColor="text2"/>
+      <w:sz w:val="18"/>
+      <w:szCs w:val="18"/>
+    </w:rPr>
+  </w:style>
 </w:styles>
 </file>
 

</xml_diff>